<commit_message>
updated word format cv.
</commit_message>
<xml_diff>
--- a/ryo-eng.docx
+++ b/ryo-eng.docx
@@ -239,7 +239,7 @@
               <w:jc w:val="right"/>
             </w:pPr>
             <w:r>
-              <w:t xml:space="preserve">31y 4m 1d</w:t>
+              <w:t xml:space="preserve">31y 5m 27d</w:t>
             </w:r>
           </w:p>
         </w:tc>
@@ -3831,7 +3831,7 @@
         <w:t xml:space="preserve"> </w:t>
       </w:r>
       <w:r>
-        <w:t xml:space="preserve">package version: 0.9.2</w:t>
+        <w:t xml:space="preserve">package version: 0.9.5.9</w:t>
       </w:r>
     </w:p>
     <w:p>
@@ -3855,7 +3855,7 @@
         </w:numPr>
       </w:pPr>
       <w:r>
-        <w:t xml:space="preserve">File latest updated date: 2016-02-23</w:t>
+        <w:t xml:space="preserve">File latest updated date: 2016-04-17</w:t>
       </w:r>
     </w:p>
     <w:p>
@@ -3921,7 +3921,7 @@
         <w:pStyle w:val="FirstParagraph"/>
       </w:pPr>
       <w:r>
-        <w:t xml:space="preserve">[1] "2016-02-23 03:17:39 EST" setting value</w:t>
+        <w:t xml:space="preserve">[1] "2016-04-17 22:20:39 EDT" setting value</w:t>
       </w:r>
       <w:r>
         <w:br w:type="textWrapping"/>
@@ -3975,7 +3975,7 @@
         <w:t xml:space="preserve"> </w:t>
       </w:r>
       <w:r>
-        <w:t xml:space="preserve">date 2016-02-23</w:t>
+        <w:t xml:space="preserve">date 2016-04-17</w:t>
       </w:r>
       <w:r>
         <w:br w:type="textWrapping"/>
@@ -3984,7 +3984,7 @@
         <w:t xml:space="preserve"> </w:t>
       </w:r>
       <w:r>
-        <w:t xml:space="preserve">sysname release "Linux" "3.10.0-229.20.1.el7.x86_64" version nodename "#1 SMP Tue Nov 3 19:10:07 UTC 2015" "rstudio-scibrokes" machine login "x86_64" "unknown" user effective_user "ryoeng" "ryoeng"</w:t>
+        <w:t xml:space="preserve">sysname release "Linux" "3.10.0-229.20.1.el7.x86_64" version nodename "#1 SMP Tue Nov 3 19:10:07 UTC 2015" "rstudio-scibrokes3" machine login "x86_64" "unknown" user effective_user "ryoeng" "ryoeng"</w:t>
       </w:r>
     </w:p>
     <w:p>
@@ -4345,7 +4345,7 @@
     </w:lvl>
   </w:abstractNum>
   <w:abstractNum w:abstractNumId="990">
-    <w:nsid w:val="eefc49f9"/>
+    <w:nsid w:val="bf3d589e"/>
     <w:multiLevelType w:val="multilevel"/>
     <w:lvl w:ilvl="0">
       <w:numFmt w:val="bullet"/>
@@ -4426,7 +4426,7 @@
     </w:lvl>
   </w:abstractNum>
   <w:abstractNum w:abstractNumId="991">
-    <w:nsid w:val="b73ea7ed"/>
+    <w:nsid w:val="44cd8d02"/>
     <w:multiLevelType w:val="multilevel"/>
     <w:lvl w:ilvl="0">
       <w:numFmt w:val="bullet"/>

</xml_diff>